<commit_message>
Fixed some typos in the documentation of the Ukulelelala use case (thank you Luiz Suzana for reporting this!)
</commit_message>
<xml_diff>
--- a/ukulelelala/docs/ukulelelala.docx
+++ b/ukulelelala/docs/ukulelelala.docx
@@ -1,6 +1,6 @@
 
 <file path=word/document.xml><?xml version="1.0" encoding="utf-8"?>
-<w:document xmlns:wpc="http://schemas.microsoft.com/office/word/2010/wordprocessingCanvas" xmlns:cx="http://schemas.microsoft.com/office/drawing/2014/chartex" xmlns:cx1="http://schemas.microsoft.com/office/drawing/2015/9/8/chartex" xmlns:cx2="http://schemas.microsoft.com/office/drawing/2015/10/21/chartex" xmlns:cx3="http://schemas.microsoft.com/office/drawing/2016/5/9/chartex" xmlns:cx4="http://schemas.microsoft.com/office/drawing/2016/5/10/chartex" xmlns:cx5="http://schemas.microsoft.com/office/drawing/2016/5/11/chartex" xmlns:cx6="http://schemas.microsoft.com/office/drawing/2016/5/12/chartex" xmlns:cx7="http://schemas.microsoft.com/office/drawing/2016/5/13/chartex" xmlns:cx8="http://schemas.microsoft.com/office/drawing/2016/5/14/chartex" xmlns:mc="http://schemas.openxmlformats.org/markup-compatibility/2006" xmlns:aink="http://schemas.microsoft.com/office/drawing/2016/ink" xmlns:am3d="http://schemas.microsoft.com/office/drawing/2017/model3d" xmlns:o="urn:schemas-microsoft-com:office:office" xmlns:r="http://schemas.openxmlformats.org/officeDocument/2006/relationships" xmlns:m="http://schemas.openxmlformats.org/officeDocument/2006/math" xmlns:v="urn:schemas-microsoft-com:vml" xmlns:wp14="http://schemas.microsoft.com/office/word/2010/wordprocessingDrawing" xmlns:wp="http://schemas.openxmlformats.org/drawingml/2006/wordprocessingDrawing" xmlns:w10="urn:schemas-microsoft-com:office:word" xmlns:w="http://schemas.openxmlformats.org/wordprocessingml/2006/main" xmlns:w14="http://schemas.microsoft.com/office/word/2010/wordml" xmlns:w15="http://schemas.microsoft.com/office/word/2012/wordml" xmlns:w16cex="http://schemas.microsoft.com/office/word/2018/wordml/cex" xmlns:w16cid="http://schemas.microsoft.com/office/word/2016/wordml/cid" xmlns:w16="http://schemas.microsoft.com/office/word/2018/wordml" xmlns:w16se="http://schemas.microsoft.com/office/word/2015/wordml/symex" xmlns:wpg="http://schemas.microsoft.com/office/word/2010/wordprocessingGroup" xmlns:wpi="http://schemas.microsoft.com/office/word/2010/wordprocessingInk" xmlns:wne="http://schemas.microsoft.com/office/word/2006/wordml" xmlns:wps="http://schemas.microsoft.com/office/word/2010/wordprocessingShape" mc:Ignorable="w14 w15 w16se w16cid w16 w16cex wp14">
+<w:document xmlns:wpc="http://schemas.microsoft.com/office/word/2010/wordprocessingCanvas" xmlns:cx="http://schemas.microsoft.com/office/drawing/2014/chartex" xmlns:cx1="http://schemas.microsoft.com/office/drawing/2015/9/8/chartex" xmlns:cx2="http://schemas.microsoft.com/office/drawing/2015/10/21/chartex" xmlns:cx3="http://schemas.microsoft.com/office/drawing/2016/5/9/chartex" xmlns:cx4="http://schemas.microsoft.com/office/drawing/2016/5/10/chartex" xmlns:cx5="http://schemas.microsoft.com/office/drawing/2016/5/11/chartex" xmlns:cx6="http://schemas.microsoft.com/office/drawing/2016/5/12/chartex" xmlns:cx7="http://schemas.microsoft.com/office/drawing/2016/5/13/chartex" xmlns:cx8="http://schemas.microsoft.com/office/drawing/2016/5/14/chartex" xmlns:mc="http://schemas.openxmlformats.org/markup-compatibility/2006" xmlns:aink="http://schemas.microsoft.com/office/drawing/2016/ink" xmlns:am3d="http://schemas.microsoft.com/office/drawing/2017/model3d" xmlns:o="urn:schemas-microsoft-com:office:office" xmlns:r="http://schemas.openxmlformats.org/officeDocument/2006/relationships" xmlns:m="http://schemas.openxmlformats.org/officeDocument/2006/math" xmlns:v="urn:schemas-microsoft-com:vml" xmlns:wp14="http://schemas.microsoft.com/office/word/2010/wordprocessingDrawing" xmlns:wp="http://schemas.openxmlformats.org/drawingml/2006/wordprocessingDrawing" xmlns:w10="urn:schemas-microsoft-com:office:word" xmlns:w="http://schemas.openxmlformats.org/wordprocessingml/2006/main" xmlns:w14="http://schemas.microsoft.com/office/word/2010/wordml" xmlns:w15="http://schemas.microsoft.com/office/word/2012/wordml" xmlns:w16cex="http://schemas.microsoft.com/office/word/2018/wordml/cex" xmlns:w16cid="http://schemas.microsoft.com/office/word/2016/wordml/cid" xmlns:w16="http://schemas.microsoft.com/office/word/2018/wordml" xmlns:w16sdtdh="http://schemas.microsoft.com/office/word/2020/wordml/sdtdatahash" xmlns:w16se="http://schemas.microsoft.com/office/word/2015/wordml/symex" xmlns:wpg="http://schemas.microsoft.com/office/word/2010/wordprocessingGroup" xmlns:wpi="http://schemas.microsoft.com/office/word/2010/wordprocessingInk" xmlns:wne="http://schemas.microsoft.com/office/word/2006/wordml" xmlns:wps="http://schemas.microsoft.com/office/word/2010/wordprocessingShape" mc:Ignorable="w14 w15 w16se w16cid w16 w16cex w16sdtdh wp14">
   <w:body>
     <w:p>
       <w:pPr>
@@ -180,15 +180,7 @@
         <w:jc w:val="both"/>
       </w:pPr>
       <w:r>
-        <w:t xml:space="preserve">Ms. </w:t>
-      </w:r>
-      <w:proofErr w:type="spellStart"/>
-      <w:r>
-        <w:t>Mip’s</w:t>
-      </w:r>
-      <w:proofErr w:type="spellEnd"/>
-      <w:r>
-        <w:t xml:space="preserve"> friend, Ted, is running a business on the music industry, a ukulele factory. Ted’s brand, </w:t>
+        <w:t xml:space="preserve">Ms. Mip’s friend, Ted, is running a business on the music industry, a ukulele factory. Ted’s brand, </w:t>
       </w:r>
       <w:r>
         <w:rPr>
@@ -216,15 +208,7 @@
         <w:t>♫</w:t>
       </w:r>
       <w:r>
-        <w:t xml:space="preserve">), is becoming a big success because of the great quality of the ukulele he produces </w:t>
-      </w:r>
-      <w:proofErr w:type="gramStart"/>
-      <w:r>
-        <w:t>and also</w:t>
-      </w:r>
-      <w:proofErr w:type="gramEnd"/>
-      <w:r>
-        <w:t xml:space="preserve"> because of a recent marketing investment that Ted made.</w:t>
+        <w:t>), is becoming a big success because of the great quality of the ukulele he produces and also because of a recent marketing investment that Ted made.</w:t>
       </w:r>
     </w:p>
     <w:p>
@@ -1399,15 +1383,7 @@
         <w:jc w:val="both"/>
       </w:pPr>
       <w:r>
-        <w:t xml:space="preserve">Mr. </w:t>
-      </w:r>
-      <w:proofErr w:type="spellStart"/>
-      <w:r>
-        <w:t>Mip’s</w:t>
-      </w:r>
-      <w:proofErr w:type="spellEnd"/>
-      <w:r>
-        <w:t xml:space="preserve"> trick to define decision variables is to think about the </w:t>
+        <w:t xml:space="preserve">Mr. Mip’s trick to define decision variables is to think about the </w:t>
       </w:r>
       <w:r>
         <w:rPr>
@@ -3320,7 +3296,7 @@
               </wp:anchor>
             </w:drawing>
           </mc:Choice>
-          <mc:Fallback xmlns="">
+          <mc:Fallback>
             <w:pict>
               <v:shapetype w14:anchorId="3BDAEFEA" id="_x0000_t202" coordsize="21600,21600" o:spt="202" path="m,l,21600r21600,l21600,xe">
                 <v:stroke joinstyle="miter"/>
@@ -4684,7 +4660,7 @@
               </wp:anchor>
             </w:drawing>
           </mc:Choice>
-          <mc:Fallback xmlns="">
+          <mc:Fallback>
             <w:pict>
               <v:shape w14:anchorId="07880397" id="_x0000_s1027" type="#_x0000_t202" style="position:absolute;left:0;text-align:left;margin-left:0;margin-top:21.55pt;width:435.45pt;height:69.1pt;z-index:251660288;visibility:visible;mso-wrap-style:square;mso-width-percent:0;mso-height-percent:0;mso-wrap-distance-left:9pt;mso-wrap-distance-top:3.6pt;mso-wrap-distance-right:9pt;mso-wrap-distance-bottom:3.6pt;mso-position-horizontal:center;mso-position-horizontal-relative:margin;mso-position-vertical:absolute;mso-position-vertical-relative:text;mso-width-percent:0;mso-height-percent:0;mso-width-relative:margin;mso-height-relative:margin;v-text-anchor:top" o:gfxdata="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">
                 <v:textbox>
@@ -5488,23 +5464,7 @@
           <w:rFonts w:eastAsiaTheme="minorEastAsia"/>
           <w:color w:val="000000" w:themeColor="text1"/>
         </w:rPr>
-        <w:t xml:space="preserve">To understand Mr. </w:t>
-      </w:r>
-      <w:proofErr w:type="spellStart"/>
-      <w:r>
-        <w:rPr>
-          <w:rFonts w:eastAsiaTheme="minorEastAsia"/>
-          <w:color w:val="000000" w:themeColor="text1"/>
-        </w:rPr>
-        <w:t>Mip’s</w:t>
-      </w:r>
-      <w:proofErr w:type="spellEnd"/>
-      <w:r>
-        <w:rPr>
-          <w:rFonts w:eastAsiaTheme="minorEastAsia"/>
-          <w:color w:val="000000" w:themeColor="text1"/>
-        </w:rPr>
-        <w:t xml:space="preserve"> trick, you can think of the binary variable </w:t>
+        <w:t xml:space="preserve">To understand Mr. Mip’s trick, you can think of the binary variable </w:t>
       </w:r>
       <m:oMath>
         <m:sSub>
@@ -6101,7 +6061,21 @@
                       <w:rFonts w:ascii="Cambria Math" w:hAnsi="Cambria Math"/>
                       <w:color w:val="44546A" w:themeColor="text2"/>
                     </w:rPr>
-                    <m:t>25*</m:t>
+                    <m:t>2</m:t>
+                  </m:r>
+                  <m:r>
+                    <w:rPr>
+                      <w:rFonts w:ascii="Cambria Math" w:hAnsi="Cambria Math"/>
+                      <w:color w:val="44546A" w:themeColor="text2"/>
+                    </w:rPr>
+                    <m:t>0</m:t>
+                  </m:r>
+                  <m:r>
+                    <w:rPr>
+                      <w:rFonts w:ascii="Cambria Math" w:hAnsi="Cambria Math"/>
+                      <w:color w:val="44546A" w:themeColor="text2"/>
+                    </w:rPr>
+                    <m:t>*</m:t>
                   </m:r>
                   <m:sSub>
                     <m:sSubPr>
@@ -7212,14 +7186,14 @@
             <v:path o:extrusionok="f" gradientshapeok="t" o:connecttype="rect"/>
             <o:lock v:ext="edit" aspectratio="t"/>
           </v:shapetype>
-          <v:shape id="_x0000_i1025" type="#_x0000_t75" style="width:468pt;height:464.5pt" o:ole="" o:bordertopcolor="this" o:borderleftcolor="this" o:borderbottomcolor="this" o:borderrightcolor="this">
+          <v:shape id="_x0000_i1025" type="#_x0000_t75" style="width:468pt;height:464.3pt" o:ole="" o:bordertopcolor="this" o:borderleftcolor="this" o:borderbottomcolor="this" o:borderrightcolor="this">
             <v:imagedata r:id="rId8" o:title=""/>
             <w10:bordertop type="single" width="4"/>
             <w10:borderleft type="single" width="4"/>
             <w10:borderbottom type="single" width="4"/>
             <w10:borderright type="single" width="4"/>
           </v:shape>
-          <o:OLEObject Type="Embed" ProgID="Word.OpenDocumentText.12" ShapeID="_x0000_i1025" DrawAspect="Content" ObjectID="_1657232067" r:id="rId9"/>
+          <o:OLEObject Type="Embed" ProgID="Word.OpenDocumentText.12" ShapeID="_x0000_i1025" DrawAspect="Content" ObjectID="_1685342976" r:id="rId9"/>
         </w:object>
       </w:r>
     </w:p>
@@ -7711,7 +7685,6 @@
           <w:szCs w:val="20"/>
         </w:rPr>
       </w:pPr>
-      <w:proofErr w:type="gramStart"/>
       <w:r>
         <w:rPr>
           <w:rFonts w:ascii="Courier New" w:eastAsia="Times New Roman" w:hAnsi="Courier New" w:cs="Courier New"/>
@@ -7730,7 +7703,6 @@
         </w:rPr>
         <w:t>43185.0</w:t>
       </w:r>
-      <w:proofErr w:type="gramEnd"/>
     </w:p>
     <w:p>
       <w:pPr>
@@ -7744,7 +7716,6 @@
           <w:szCs w:val="24"/>
         </w:rPr>
       </w:pPr>
-      <w:proofErr w:type="gramStart"/>
       <w:r>
         <w:rPr>
           <w:rFonts w:ascii="Courier New" w:eastAsia="Times New Roman" w:hAnsi="Courier New" w:cs="Courier New"/>
@@ -7764,7 +7735,6 @@
         <w:t>920.0</w:t>
       </w:r>
       <w:bookmarkEnd w:id="3"/>
-      <w:proofErr w:type="gramEnd"/>
     </w:p>
     <w:p>
       <w:pPr>
@@ -8072,8 +8042,6 @@
         </w:rPr>
         <w:t xml:space="preserve">Add the command </w:t>
       </w:r>
-      <w:proofErr w:type="spellStart"/>
-      <w:proofErr w:type="gramStart"/>
       <w:r>
         <w:rPr>
           <w:rFonts w:ascii="Courier New" w:eastAsia="Times New Roman" w:hAnsi="Courier New" w:cs="Courier New"/>
@@ -8103,8 +8071,6 @@
         </w:rPr>
         <w:t>write</w:t>
       </w:r>
-      <w:proofErr w:type="spellEnd"/>
-      <w:proofErr w:type="gramEnd"/>
       <w:r>
         <w:rPr>
           <w:rFonts w:ascii="Courier New" w:eastAsia="Times New Roman" w:hAnsi="Courier New" w:cs="Courier New"/>
@@ -8123,9 +8089,8 @@
           <w:sz w:val="20"/>
           <w:szCs w:val="20"/>
         </w:rPr>
-        <w:t>'</w:t>
-      </w:r>
-      <w:proofErr w:type="spellStart"/>
+        <w:t>'ukulele</w:t>
+      </w:r>
       <w:r>
         <w:rPr>
           <w:rFonts w:ascii="Courier New" w:eastAsia="Times New Roman" w:hAnsi="Courier New" w:cs="Courier New"/>
@@ -8133,7 +8098,7 @@
           <w:sz w:val="20"/>
           <w:szCs w:val="20"/>
         </w:rPr>
-        <w:t>ukulele</w:t>
+        <w:t>lala</w:t>
       </w:r>
       <w:r>
         <w:rPr>
@@ -8142,26 +8107,7 @@
           <w:sz w:val="20"/>
           <w:szCs w:val="20"/>
         </w:rPr>
-        <w:t>lala</w:t>
-      </w:r>
-      <w:r>
-        <w:rPr>
-          <w:rFonts w:ascii="Courier New" w:eastAsia="Times New Roman" w:hAnsi="Courier New" w:cs="Courier New"/>
-          <w:color w:val="808080"/>
-          <w:sz w:val="20"/>
-          <w:szCs w:val="20"/>
-        </w:rPr>
-        <w:t>.lp</w:t>
-      </w:r>
-      <w:proofErr w:type="spellEnd"/>
-      <w:r>
-        <w:rPr>
-          <w:rFonts w:ascii="Courier New" w:eastAsia="Times New Roman" w:hAnsi="Courier New" w:cs="Courier New"/>
-          <w:color w:val="808080"/>
-          <w:sz w:val="20"/>
-          <w:szCs w:val="20"/>
-        </w:rPr>
-        <w:t>'</w:t>
+        <w:t>.lp'</w:t>
       </w:r>
       <w:r>
         <w:rPr>
@@ -8192,7 +8138,6 @@
         </w:rPr>
         <w:t xml:space="preserve">anywhere after </w:t>
       </w:r>
-      <w:proofErr w:type="spellStart"/>
       <w:r>
         <w:rPr>
           <w:rFonts w:ascii="Courier New" w:eastAsia="Times New Roman" w:hAnsi="Courier New" w:cs="Courier New"/>
@@ -8200,17 +8145,7 @@
           <w:sz w:val="20"/>
           <w:szCs w:val="20"/>
         </w:rPr>
-        <w:t>mdl.optimize</w:t>
-      </w:r>
-      <w:proofErr w:type="spellEnd"/>
-      <w:r>
-        <w:rPr>
-          <w:rFonts w:ascii="Courier New" w:eastAsia="Times New Roman" w:hAnsi="Courier New" w:cs="Courier New"/>
-          <w:color w:val="000000"/>
-          <w:sz w:val="20"/>
-          <w:szCs w:val="20"/>
-        </w:rPr>
-        <w:t>()</w:t>
+        <w:t>mdl.optimize()</w:t>
       </w:r>
       <w:r>
         <w:rPr>
@@ -8385,15 +8320,7 @@
         <w:jc w:val="both"/>
       </w:pPr>
       <w:r>
-        <w:t xml:space="preserve">A MIP formulation can have multiple set of decision variables, and of different types. This example was formulated with a set of binary and a set integer </w:t>
-      </w:r>
-      <w:proofErr w:type="gramStart"/>
-      <w:r>
-        <w:t>variables</w:t>
-      </w:r>
-      <w:proofErr w:type="gramEnd"/>
-      <w:r>
-        <w:t>.</w:t>
+        <w:t>A MIP formulation can have multiple set of decision variables, and of different types. This example was formulated with a set of binary and a set integer variables.</w:t>
       </w:r>
     </w:p>
     <w:p>
@@ -8445,11 +8372,9 @@
         </w:numPr>
         <w:jc w:val="both"/>
       </w:pPr>
-      <w:proofErr w:type="gramStart"/>
       <w:r>
         <w:t>Every binary variable,</w:t>
       </w:r>
-      <w:proofErr w:type="gramEnd"/>
       <w:r>
         <w:rPr>
           <w:rFonts w:eastAsiaTheme="minorEastAsia"/>
@@ -8499,7 +8424,13 @@
           <w:rPr>
             <w:rFonts w:ascii="Cambria Math" w:eastAsiaTheme="minorEastAsia" w:hAnsi="Cambria Math"/>
           </w:rPr>
-          <m:t>x-1</m:t>
+          <m:t>1-</m:t>
+        </m:r>
+        <m:r>
+          <w:rPr>
+            <w:rFonts w:ascii="Cambria Math" w:eastAsiaTheme="minorEastAsia" w:hAnsi="Cambria Math"/>
+          </w:rPr>
+          <m:t>x</m:t>
         </m:r>
       </m:oMath>
       <w:r>
@@ -8527,7 +8458,13 @@
           <w:rPr>
             <w:rFonts w:ascii="Cambria Math" w:eastAsiaTheme="minorEastAsia" w:hAnsi="Cambria Math"/>
           </w:rPr>
-          <m:t>x-1</m:t>
+          <m:t>1-</m:t>
+        </m:r>
+        <m:r>
+          <w:rPr>
+            <w:rFonts w:ascii="Cambria Math" w:eastAsiaTheme="minorEastAsia" w:hAnsi="Cambria Math"/>
+          </w:rPr>
+          <m:t>x</m:t>
         </m:r>
       </m:oMath>
       <w:r>
@@ -8548,21 +8485,51 @@
         <w:rPr>
           <w:rFonts w:eastAsiaTheme="minorEastAsia"/>
         </w:rPr>
-        <w:t xml:space="preserve"> is “on”, </w:t>
+        <w:t xml:space="preserve"> is “</w:t>
+      </w:r>
+      <w:r>
+        <w:rPr>
+          <w:rFonts w:eastAsiaTheme="minorEastAsia"/>
+        </w:rPr>
+        <w:t>off</w:t>
+      </w:r>
+      <w:r>
+        <w:rPr>
+          <w:rFonts w:eastAsiaTheme="minorEastAsia"/>
+        </w:rPr>
+        <w:t xml:space="preserve">”, </w:t>
       </w:r>
       <m:oMath>
         <m:r>
           <w:rPr>
             <w:rFonts w:ascii="Cambria Math" w:eastAsiaTheme="minorEastAsia" w:hAnsi="Cambria Math"/>
           </w:rPr>
-          <m:t>x-1</m:t>
+          <m:t>1-</m:t>
+        </m:r>
+        <m:r>
+          <w:rPr>
+            <w:rFonts w:ascii="Cambria Math" w:eastAsiaTheme="minorEastAsia" w:hAnsi="Cambria Math"/>
+          </w:rPr>
+          <m:t>x</m:t>
         </m:r>
       </m:oMath>
       <w:r>
         <w:rPr>
           <w:rFonts w:eastAsiaTheme="minorEastAsia"/>
         </w:rPr>
-        <w:t xml:space="preserve"> is “off”.</w:t>
+        <w:t xml:space="preserve"> is “o</w:t>
+      </w:r>
+      <w:r>
+        <w:rPr>
+          <w:rFonts w:eastAsiaTheme="minorEastAsia"/>
+        </w:rPr>
+        <w:t>n</w:t>
+      </w:r>
+      <w:r>
+        <w:rPr>
+          <w:rFonts w:eastAsiaTheme="minorEastAsia"/>
+        </w:rPr>
+        <w:t>”.</w:t>
       </w:r>
     </w:p>
     <w:p>
@@ -8642,7 +8609,7 @@
 </file>
 
 <file path=word/numbering.xml><?xml version="1.0" encoding="utf-8"?>
-<w:numbering xmlns:wpc="http://schemas.microsoft.com/office/word/2010/wordprocessingCanvas" xmlns:cx="http://schemas.microsoft.com/office/drawing/2014/chartex" xmlns:cx1="http://schemas.microsoft.com/office/drawing/2015/9/8/chartex" xmlns:cx2="http://schemas.microsoft.com/office/drawing/2015/10/21/chartex" xmlns:cx3="http://schemas.microsoft.com/office/drawing/2016/5/9/chartex" xmlns:cx4="http://schemas.microsoft.com/office/drawing/2016/5/10/chartex" xmlns:cx5="http://schemas.microsoft.com/office/drawing/2016/5/11/chartex" xmlns:cx6="http://schemas.microsoft.com/office/drawing/2016/5/12/chartex" xmlns:cx7="http://schemas.microsoft.com/office/drawing/2016/5/13/chartex" xmlns:cx8="http://schemas.microsoft.com/office/drawing/2016/5/14/chartex" xmlns:mc="http://schemas.openxmlformats.org/markup-compatibility/2006" xmlns:aink="http://schemas.microsoft.com/office/drawing/2016/ink" xmlns:am3d="http://schemas.microsoft.com/office/drawing/2017/model3d" xmlns:o="urn:schemas-microsoft-com:office:office" xmlns:r="http://schemas.openxmlformats.org/officeDocument/2006/relationships" xmlns:m="http://schemas.openxmlformats.org/officeDocument/2006/math" xmlns:v="urn:schemas-microsoft-com:vml" xmlns:wp14="http://schemas.microsoft.com/office/word/2010/wordprocessingDrawing" xmlns:wp="http://schemas.openxmlformats.org/drawingml/2006/wordprocessingDrawing" xmlns:w10="urn:schemas-microsoft-com:office:word" xmlns:w="http://schemas.openxmlformats.org/wordprocessingml/2006/main" xmlns:w14="http://schemas.microsoft.com/office/word/2010/wordml" xmlns:w15="http://schemas.microsoft.com/office/word/2012/wordml" xmlns:w16cex="http://schemas.microsoft.com/office/word/2018/wordml/cex" xmlns:w16cid="http://schemas.microsoft.com/office/word/2016/wordml/cid" xmlns:w16="http://schemas.microsoft.com/office/word/2018/wordml" xmlns:w16se="http://schemas.microsoft.com/office/word/2015/wordml/symex" xmlns:wpg="http://schemas.microsoft.com/office/word/2010/wordprocessingGroup" xmlns:wpi="http://schemas.microsoft.com/office/word/2010/wordprocessingInk" xmlns:wne="http://schemas.microsoft.com/office/word/2006/wordml" xmlns:wps="http://schemas.microsoft.com/office/word/2010/wordprocessingShape" mc:Ignorable="w14 w15 w16se w16cid w16 w16cex wp14">
+<w:numbering xmlns:wpc="http://schemas.microsoft.com/office/word/2010/wordprocessingCanvas" xmlns:cx="http://schemas.microsoft.com/office/drawing/2014/chartex" xmlns:cx1="http://schemas.microsoft.com/office/drawing/2015/9/8/chartex" xmlns:cx2="http://schemas.microsoft.com/office/drawing/2015/10/21/chartex" xmlns:cx3="http://schemas.microsoft.com/office/drawing/2016/5/9/chartex" xmlns:cx4="http://schemas.microsoft.com/office/drawing/2016/5/10/chartex" xmlns:cx5="http://schemas.microsoft.com/office/drawing/2016/5/11/chartex" xmlns:cx6="http://schemas.microsoft.com/office/drawing/2016/5/12/chartex" xmlns:cx7="http://schemas.microsoft.com/office/drawing/2016/5/13/chartex" xmlns:cx8="http://schemas.microsoft.com/office/drawing/2016/5/14/chartex" xmlns:mc="http://schemas.openxmlformats.org/markup-compatibility/2006" xmlns:aink="http://schemas.microsoft.com/office/drawing/2016/ink" xmlns:am3d="http://schemas.microsoft.com/office/drawing/2017/model3d" xmlns:o="urn:schemas-microsoft-com:office:office" xmlns:r="http://schemas.openxmlformats.org/officeDocument/2006/relationships" xmlns:m="http://schemas.openxmlformats.org/officeDocument/2006/math" xmlns:v="urn:schemas-microsoft-com:vml" xmlns:wp14="http://schemas.microsoft.com/office/word/2010/wordprocessingDrawing" xmlns:wp="http://schemas.openxmlformats.org/drawingml/2006/wordprocessingDrawing" xmlns:w10="urn:schemas-microsoft-com:office:word" xmlns:w="http://schemas.openxmlformats.org/wordprocessingml/2006/main" xmlns:w14="http://schemas.microsoft.com/office/word/2010/wordml" xmlns:w15="http://schemas.microsoft.com/office/word/2012/wordml" xmlns:w16cex="http://schemas.microsoft.com/office/word/2018/wordml/cex" xmlns:w16cid="http://schemas.microsoft.com/office/word/2016/wordml/cid" xmlns:w16="http://schemas.microsoft.com/office/word/2018/wordml" xmlns:w16sdtdh="http://schemas.microsoft.com/office/word/2020/wordml/sdtdatahash" xmlns:w16se="http://schemas.microsoft.com/office/word/2015/wordml/symex" xmlns:wpg="http://schemas.microsoft.com/office/word/2010/wordprocessingGroup" xmlns:wpi="http://schemas.microsoft.com/office/word/2010/wordprocessingInk" xmlns:wne="http://schemas.microsoft.com/office/word/2006/wordml" xmlns:wps="http://schemas.microsoft.com/office/word/2010/wordprocessingShape" mc:Ignorable="w14 w15 w16se w16cid w16 w16cex w16sdtdh wp14">
   <w:abstractNum w:abstractNumId="0" w15:restartNumberingAfterBreak="0">
     <w:nsid w:val="007523E6"/>
     <w:multiLevelType w:val="hybridMultilevel"/>
@@ -13141,7 +13108,7 @@
 </file>
 
 <file path=word/styles.xml><?xml version="1.0" encoding="utf-8"?>
-<w:styles xmlns:mc="http://schemas.openxmlformats.org/markup-compatibility/2006" xmlns:r="http://schemas.openxmlformats.org/officeDocument/2006/relationships" xmlns:w="http://schemas.openxmlformats.org/wordprocessingml/2006/main" xmlns:w14="http://schemas.microsoft.com/office/word/2010/wordml" xmlns:w15="http://schemas.microsoft.com/office/word/2012/wordml" xmlns:w16cex="http://schemas.microsoft.com/office/word/2018/wordml/cex" xmlns:w16cid="http://schemas.microsoft.com/office/word/2016/wordml/cid" xmlns:w16="http://schemas.microsoft.com/office/word/2018/wordml" xmlns:w16se="http://schemas.microsoft.com/office/word/2015/wordml/symex" mc:Ignorable="w14 w15 w16se w16cid w16 w16cex">
+<w:styles xmlns:mc="http://schemas.openxmlformats.org/markup-compatibility/2006" xmlns:r="http://schemas.openxmlformats.org/officeDocument/2006/relationships" xmlns:w="http://schemas.openxmlformats.org/wordprocessingml/2006/main" xmlns:w14="http://schemas.microsoft.com/office/word/2010/wordml" xmlns:w15="http://schemas.microsoft.com/office/word/2012/wordml" xmlns:w16cex="http://schemas.microsoft.com/office/word/2018/wordml/cex" xmlns:w16cid="http://schemas.microsoft.com/office/word/2016/wordml/cid" xmlns:w16="http://schemas.microsoft.com/office/word/2018/wordml" xmlns:w16sdtdh="http://schemas.microsoft.com/office/word/2020/wordml/sdtdatahash" xmlns:w16se="http://schemas.microsoft.com/office/word/2015/wordml/symex" mc:Ignorable="w14 w15 w16se w16cid w16 w16cex w16sdtdh">
   <w:docDefaults>
     <w:rPrDefault>
       <w:rPr>

</xml_diff>